<commit_message>
final push for c196
</commit_message>
<xml_diff>
--- a/C868/Capstone Waiver.docx
+++ b/C868/Capstone Waiver.docx
@@ -1,9 +1,7 @@
 
 <file path=word/document.xml><?xml version="1.0" encoding="utf-8"?>
-<w:document xmlns:wpc="http://schemas.microsoft.com/office/word/2010/wordprocessingCanvas" xmlns:cx="http://schemas.microsoft.com/office/drawing/2014/chartex" xmlns:cx1="http://schemas.microsoft.com/office/drawing/2015/9/8/chartex" xmlns:mc="http://schemas.openxmlformats.org/markup-compatibility/2006" xmlns:o="urn:schemas-microsoft-com:office:office" xmlns:r="http://schemas.openxmlformats.org/officeDocument/2006/relationships" xmlns:m="http://schemas.openxmlformats.org/officeDocument/2006/math" xmlns:v="urn:schemas-microsoft-com:vml" xmlns:wp14="http://schemas.microsoft.com/office/word/2010/wordprocessingDrawing" xmlns:wp="http://schemas.openxmlformats.org/drawingml/2006/wordprocessingDrawing" xmlns:w10="urn:schemas-microsoft-com:office:word" xmlns:w="http://schemas.openxmlformats.org/wordprocessingml/2006/main" xmlns:w14="http://schemas.microsoft.com/office/word/2010/wordml" xmlns:w15="http://schemas.microsoft.com/office/word/2012/wordml" xmlns:w16se="http://schemas.microsoft.com/office/word/2015/wordml/symex" xmlns:wpg="http://schemas.microsoft.com/office/word/2010/wordprocessingGroup" xmlns:wpi="http://schemas.microsoft.com/office/word/2010/wordprocessingInk" xmlns:wne="http://schemas.microsoft.com/office/word/2006/wordml" xmlns:wps="http://schemas.microsoft.com/office/word/2010/wordprocessingShape" mc:Ignorable="w14 w15 w16se wp14">
+<w:document xmlns:wpc="http://schemas.microsoft.com/office/word/2010/wordprocessingCanvas" xmlns:cx="http://schemas.microsoft.com/office/drawing/2014/chartex" xmlns:cx1="http://schemas.microsoft.com/office/drawing/2015/9/8/chartex" xmlns:cx2="http://schemas.microsoft.com/office/drawing/2015/10/21/chartex" xmlns:cx3="http://schemas.microsoft.com/office/drawing/2016/5/9/chartex" xmlns:cx4="http://schemas.microsoft.com/office/drawing/2016/5/10/chartex" xmlns:cx5="http://schemas.microsoft.com/office/drawing/2016/5/11/chartex" xmlns:cx6="http://schemas.microsoft.com/office/drawing/2016/5/12/chartex" xmlns:cx7="http://schemas.microsoft.com/office/drawing/2016/5/13/chartex" xmlns:cx8="http://schemas.microsoft.com/office/drawing/2016/5/14/chartex" xmlns:mc="http://schemas.openxmlformats.org/markup-compatibility/2006" xmlns:aink="http://schemas.microsoft.com/office/drawing/2016/ink" xmlns:am3d="http://schemas.microsoft.com/office/drawing/2017/model3d" xmlns:o="urn:schemas-microsoft-com:office:office" xmlns:r="http://schemas.openxmlformats.org/officeDocument/2006/relationships" xmlns:m="http://schemas.openxmlformats.org/officeDocument/2006/math" xmlns:v="urn:schemas-microsoft-com:vml" xmlns:wp14="http://schemas.microsoft.com/office/word/2010/wordprocessingDrawing" xmlns:wp="http://schemas.openxmlformats.org/drawingml/2006/wordprocessingDrawing" xmlns:w10="urn:schemas-microsoft-com:office:word" xmlns:w="http://schemas.openxmlformats.org/wordprocessingml/2006/main" xmlns:w14="http://schemas.microsoft.com/office/word/2010/wordml" xmlns:w15="http://schemas.microsoft.com/office/word/2012/wordml" xmlns:w16cex="http://schemas.microsoft.com/office/word/2018/wordml/cex" xmlns:w16cid="http://schemas.microsoft.com/office/word/2016/wordml/cid" xmlns:w16="http://schemas.microsoft.com/office/word/2018/wordml" xmlns:w16sdtdh="http://schemas.microsoft.com/office/word/2020/wordml/sdtdatahash" xmlns:w16se="http://schemas.microsoft.com/office/word/2015/wordml/symex" xmlns:wpg="http://schemas.microsoft.com/office/word/2010/wordprocessingGroup" xmlns:wpi="http://schemas.microsoft.com/office/word/2010/wordprocessingInk" xmlns:wne="http://schemas.microsoft.com/office/word/2006/wordml" xmlns:wps="http://schemas.microsoft.com/office/word/2010/wordprocessingShape" mc:Ignorable="w14 w15 w16se w16cid w16 w16cex w16sdtdh wp14">
   <w:body>
-    <w:bookmarkStart w:id="0" w:name="_GoBack"/>
-    <w:bookmarkEnd w:id="0"/>
     <w:p>
       <w:pPr>
         <w:tabs>
@@ -151,6 +149,100 @@
         </w:rPr>
         <w:t xml:space="preserve">Accordingly, in conducting your capstone project you are required to make one of the following declarations: </w:t>
       </w:r>
+    </w:p>
+    <w:p>
+      <w:pPr>
+        <w:autoSpaceDE w:val="0"/>
+        <w:autoSpaceDN w:val="0"/>
+        <w:adjustRightInd w:val="0"/>
+        <w:spacing w:after="0" w:line="240" w:lineRule="auto"/>
+        <w:ind w:left="0" w:firstLine="0"/>
+        <w:contextualSpacing/>
+        <w:rPr>
+          <w:rFonts w:ascii="TimesNewRomanPS-BoldMT" w:eastAsia="Times New Roman" w:hAnsi="TimesNewRomanPS-BoldMT" w:cs="TimesNewRomanPS-BoldMT"/>
+          <w:bCs/>
+          <w:color w:val="auto"/>
+          <w:sz w:val="24"/>
+          <w:szCs w:val="24"/>
+        </w:rPr>
+      </w:pPr>
+      <w:r>
+        <w:rPr>
+          <w:rFonts w:ascii="TimesNewRomanPS-BoldMT" w:eastAsia="Times New Roman" w:hAnsi="TimesNewRomanPS-BoldMT" w:cs="TimesNewRomanPS-BoldMT"/>
+          <w:bCs/>
+          <w:color w:val="auto"/>
+          <w:sz w:val="24"/>
+          <w:szCs w:val="24"/>
+        </w:rPr>
+        <w:t xml:space="preserve">X - </w:t>
+      </w:r>
+      <w:r>
+        <w:rPr>
+          <w:rFonts w:ascii="TimesNewRomanPS-BoldMT" w:eastAsia="Times New Roman" w:hAnsi="TimesNewRomanPS-BoldMT" w:cs="TimesNewRomanPS-BoldMT"/>
+          <w:bCs/>
+          <w:color w:val="auto"/>
+          <w:sz w:val="24"/>
+          <w:szCs w:val="24"/>
+        </w:rPr>
+        <w:t xml:space="preserve">My capstone project is not based upon and does not include </w:t>
+      </w:r>
+      <w:r>
+        <w:rPr>
+          <w:rFonts w:ascii="TimesNewRomanPS-BoldMT" w:eastAsia="Times New Roman" w:hAnsi="TimesNewRomanPS-BoldMT" w:cs="TimesNewRomanPS-BoldMT"/>
+          <w:bCs/>
+          <w:color w:val="auto"/>
+          <w:sz w:val="24"/>
+          <w:szCs w:val="24"/>
+        </w:rPr>
+        <w:t>r</w:t>
+      </w:r>
+      <w:r>
+        <w:rPr>
+          <w:rFonts w:ascii="TimesNewRomanPS-BoldMT" w:eastAsia="Times New Roman" w:hAnsi="TimesNewRomanPS-BoldMT" w:cs="TimesNewRomanPS-BoldMT"/>
+          <w:bCs/>
+          <w:color w:val="auto"/>
+          <w:sz w:val="24"/>
+          <w:szCs w:val="24"/>
+        </w:rPr>
+        <w:t xml:space="preserve">estricted </w:t>
+      </w:r>
+      <w:r>
+        <w:rPr>
+          <w:rFonts w:ascii="TimesNewRomanPS-BoldMT" w:eastAsia="Times New Roman" w:hAnsi="TimesNewRomanPS-BoldMT" w:cs="TimesNewRomanPS-BoldMT"/>
+          <w:bCs/>
+          <w:color w:val="auto"/>
+          <w:sz w:val="24"/>
+          <w:szCs w:val="24"/>
+        </w:rPr>
+        <w:t>i</w:t>
+      </w:r>
+      <w:r>
+        <w:rPr>
+          <w:rFonts w:ascii="TimesNewRomanPS-BoldMT" w:eastAsia="Times New Roman" w:hAnsi="TimesNewRomanPS-BoldMT" w:cs="TimesNewRomanPS-BoldMT"/>
+          <w:bCs/>
+          <w:color w:val="auto"/>
+          <w:sz w:val="24"/>
+          <w:szCs w:val="24"/>
+        </w:rPr>
+        <w:t>nformation.</w:t>
+      </w:r>
+    </w:p>
+    <w:p>
+      <w:pPr>
+        <w:autoSpaceDE w:val="0"/>
+        <w:autoSpaceDN w:val="0"/>
+        <w:adjustRightInd w:val="0"/>
+        <w:spacing w:after="0" w:line="240" w:lineRule="auto"/>
+        <w:ind w:left="360" w:firstLine="0"/>
+        <w:contextualSpacing/>
+        <w:rPr>
+          <w:rFonts w:ascii="TimesNewRomanPS-BoldMT" w:eastAsia="Times New Roman" w:hAnsi="TimesNewRomanPS-BoldMT" w:cs="TimesNewRomanPS-BoldMT"/>
+          <w:bCs/>
+          <w:color w:val="auto"/>
+          <w:sz w:val="24"/>
+          <w:szCs w:val="24"/>
+        </w:rPr>
+      </w:pPr>
     </w:p>
     <w:p>
       <w:pPr>
@@ -179,94 +271,6 @@
           <w:sz w:val="24"/>
           <w:szCs w:val="24"/>
         </w:rPr>
-        <w:t xml:space="preserve">My capstone project is not based upon and does not include </w:t>
-      </w:r>
-      <w:r>
-        <w:rPr>
-          <w:rFonts w:ascii="TimesNewRomanPS-BoldMT" w:eastAsia="Times New Roman" w:hAnsi="TimesNewRomanPS-BoldMT" w:cs="TimesNewRomanPS-BoldMT"/>
-          <w:bCs/>
-          <w:color w:val="auto"/>
-          <w:sz w:val="24"/>
-          <w:szCs w:val="24"/>
-        </w:rPr>
-        <w:t>r</w:t>
-      </w:r>
-      <w:r>
-        <w:rPr>
-          <w:rFonts w:ascii="TimesNewRomanPS-BoldMT" w:eastAsia="Times New Roman" w:hAnsi="TimesNewRomanPS-BoldMT" w:cs="TimesNewRomanPS-BoldMT"/>
-          <w:bCs/>
-          <w:color w:val="auto"/>
-          <w:sz w:val="24"/>
-          <w:szCs w:val="24"/>
-        </w:rPr>
-        <w:t xml:space="preserve">estricted </w:t>
-      </w:r>
-      <w:r>
-        <w:rPr>
-          <w:rFonts w:ascii="TimesNewRomanPS-BoldMT" w:eastAsia="Times New Roman" w:hAnsi="TimesNewRomanPS-BoldMT" w:cs="TimesNewRomanPS-BoldMT"/>
-          <w:bCs/>
-          <w:color w:val="auto"/>
-          <w:sz w:val="24"/>
-          <w:szCs w:val="24"/>
-        </w:rPr>
-        <w:t>i</w:t>
-      </w:r>
-      <w:r>
-        <w:rPr>
-          <w:rFonts w:ascii="TimesNewRomanPS-BoldMT" w:eastAsia="Times New Roman" w:hAnsi="TimesNewRomanPS-BoldMT" w:cs="TimesNewRomanPS-BoldMT"/>
-          <w:bCs/>
-          <w:color w:val="auto"/>
-          <w:sz w:val="24"/>
-          <w:szCs w:val="24"/>
-        </w:rPr>
-        <w:t>nformation.</w:t>
-      </w:r>
-    </w:p>
-    <w:p>
-      <w:pPr>
-        <w:autoSpaceDE w:val="0"/>
-        <w:autoSpaceDN w:val="0"/>
-        <w:adjustRightInd w:val="0"/>
-        <w:spacing w:after="0" w:line="240" w:lineRule="auto"/>
-        <w:ind w:left="360" w:firstLine="0"/>
-        <w:contextualSpacing/>
-        <w:rPr>
-          <w:rFonts w:ascii="TimesNewRomanPS-BoldMT" w:eastAsia="Times New Roman" w:hAnsi="TimesNewRomanPS-BoldMT" w:cs="TimesNewRomanPS-BoldMT"/>
-          <w:bCs/>
-          <w:color w:val="auto"/>
-          <w:sz w:val="24"/>
-          <w:szCs w:val="24"/>
-        </w:rPr>
-      </w:pPr>
-    </w:p>
-    <w:p>
-      <w:pPr>
-        <w:numPr>
-          <w:ilvl w:val="0"/>
-          <w:numId w:val="4"/>
-        </w:numPr>
-        <w:autoSpaceDE w:val="0"/>
-        <w:autoSpaceDN w:val="0"/>
-        <w:adjustRightInd w:val="0"/>
-        <w:spacing w:after="0" w:line="240" w:lineRule="auto"/>
-        <w:contextualSpacing/>
-        <w:rPr>
-          <w:rFonts w:ascii="TimesNewRomanPS-BoldMT" w:eastAsia="Times New Roman" w:hAnsi="TimesNewRomanPS-BoldMT" w:cs="TimesNewRomanPS-BoldMT"/>
-          <w:bCs/>
-          <w:color w:val="auto"/>
-          <w:sz w:val="24"/>
-          <w:szCs w:val="24"/>
-        </w:rPr>
-      </w:pPr>
-      <w:r>
-        <w:rPr>
-          <w:rFonts w:ascii="TimesNewRomanPS-BoldMT" w:eastAsia="Times New Roman" w:hAnsi="TimesNewRomanPS-BoldMT" w:cs="TimesNewRomanPS-BoldMT"/>
-          <w:bCs/>
-          <w:color w:val="auto"/>
-          <w:sz w:val="24"/>
-          <w:szCs w:val="24"/>
-        </w:rPr>
-        <w:lastRenderedPageBreak/>
         <w:t xml:space="preserve">My capstone project is based upon and/or includes </w:t>
       </w:r>
       <w:r>
@@ -454,6 +458,125 @@
           <w:szCs w:val="24"/>
         </w:rPr>
       </w:pPr>
+      <w:r>
+        <w:rPr>
+          <w:rFonts w:ascii="TimesNewRomanPS-BoldMT" w:eastAsia="Times New Roman" w:hAnsi="TimesNewRomanPS-BoldMT" w:cs="TimesNewRomanPS-BoldMT"/>
+          <w:bCs/>
+          <w:noProof/>
+          <w:color w:val="auto"/>
+          <w:sz w:val="24"/>
+          <w:szCs w:val="24"/>
+        </w:rPr>
+        <mc:AlternateContent>
+          <mc:Choice Requires="wpi">
+            <w:drawing>
+              <wp:anchor distT="0" distB="0" distL="114300" distR="114300" simplePos="0" relativeHeight="251666432" behindDoc="0" locked="0" layoutInCell="1" allowOverlap="1" wp14:anchorId="7DF32893" wp14:editId="64C5B8EA">
+                <wp:simplePos x="0" y="0"/>
+                <wp:positionH relativeFrom="column">
+                  <wp:posOffset>1818640</wp:posOffset>
+                </wp:positionH>
+                <wp:positionV relativeFrom="paragraph">
+                  <wp:posOffset>-288290</wp:posOffset>
+                </wp:positionV>
+                <wp:extent cx="2783810" cy="857250"/>
+                <wp:effectExtent l="38100" t="38100" r="36195" b="44450"/>
+                <wp:wrapNone/>
+                <wp:docPr id="7" name="Ink 7"/>
+                <wp:cNvGraphicFramePr/>
+                <a:graphic xmlns:a="http://schemas.openxmlformats.org/drawingml/2006/main">
+                  <a:graphicData uri="http://schemas.microsoft.com/office/word/2010/wordprocessingInk">
+                    <w14:contentPart bwMode="auto" r:id="rId9">
+                      <w14:nvContentPartPr>
+                        <w14:cNvContentPartPr/>
+                      </w14:nvContentPartPr>
+                      <w14:xfrm>
+                        <a:off x="0" y="0"/>
+                        <a:ext cx="2783810" cy="857250"/>
+                      </w14:xfrm>
+                    </w14:contentPart>
+                  </a:graphicData>
+                </a:graphic>
+              </wp:anchor>
+            </w:drawing>
+          </mc:Choice>
+          <mc:Fallback>
+            <w:pict>
+              <v:shapetype w14:anchorId="023A55D7" id="_x0000_t75" coordsize="21600,21600" o:spt="75" o:preferrelative="t" path="m@4@5l@4@11@9@11@9@5xe" filled="f" stroked="f">
+                <v:stroke joinstyle="miter"/>
+                <v:formulas>
+                  <v:f eqn="if lineDrawn pixelLineWidth 0"/>
+                  <v:f eqn="sum @0 1 0"/>
+                  <v:f eqn="sum 0 0 @1"/>
+                  <v:f eqn="prod @2 1 2"/>
+                  <v:f eqn="prod @3 21600 pixelWidth"/>
+                  <v:f eqn="prod @3 21600 pixelHeight"/>
+                  <v:f eqn="sum @0 0 1"/>
+                  <v:f eqn="prod @6 1 2"/>
+                  <v:f eqn="prod @7 21600 pixelWidth"/>
+                  <v:f eqn="sum @8 21600 0"/>
+                  <v:f eqn="prod @7 21600 pixelHeight"/>
+                  <v:f eqn="sum @10 21600 0"/>
+                </v:formulas>
+                <v:path o:extrusionok="f" gradientshapeok="t" o:connecttype="rect"/>
+                <o:lock v:ext="edit" aspectratio="t"/>
+              </v:shapetype>
+              <v:shape id="Ink 7" o:spid="_x0000_s1026" type="#_x0000_t75" style="position:absolute;margin-left:142.5pt;margin-top:-23.4pt;width:220.65pt;height:68.9pt;z-index:251666432;visibility:visible;mso-wrap-style:square;mso-wrap-distance-left:9pt;mso-wrap-distance-top:0;mso-wrap-distance-right:9pt;mso-wrap-distance-bottom:0;mso-position-horizontal:absolute;mso-position-horizontal-relative:text;mso-position-vertical:absolute;mso-position-vertical-relative:text" o:gfxdata="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">
+                <v:imagedata r:id="rId10" o:title=""/>
+              </v:shape>
+            </w:pict>
+          </mc:Fallback>
+        </mc:AlternateContent>
+      </w:r>
+      <w:r>
+        <w:rPr>
+          <w:rFonts w:ascii="TimesNewRomanPS-BoldMT" w:eastAsia="Times New Roman" w:hAnsi="TimesNewRomanPS-BoldMT" w:cs="TimesNewRomanPS-BoldMT"/>
+          <w:bCs/>
+          <w:noProof/>
+          <w:color w:val="auto"/>
+          <w:sz w:val="24"/>
+          <w:szCs w:val="24"/>
+        </w:rPr>
+        <mc:AlternateContent>
+          <mc:Choice Requires="wpi">
+            <w:drawing>
+              <wp:anchor distT="0" distB="0" distL="114300" distR="114300" simplePos="0" relativeHeight="251667456" behindDoc="0" locked="0" layoutInCell="1" allowOverlap="1" wp14:anchorId="57113094" wp14:editId="1053D642">
+                <wp:simplePos x="0" y="0"/>
+                <wp:positionH relativeFrom="column">
+                  <wp:posOffset>1436370</wp:posOffset>
+                </wp:positionH>
+                <wp:positionV relativeFrom="paragraph">
+                  <wp:posOffset>-365760</wp:posOffset>
+                </wp:positionV>
+                <wp:extent cx="3166080" cy="934740"/>
+                <wp:effectExtent l="38100" t="38100" r="47625" b="43180"/>
+                <wp:wrapNone/>
+                <wp:docPr id="8" name="Ink 8"/>
+                <wp:cNvGraphicFramePr/>
+                <a:graphic xmlns:a="http://schemas.openxmlformats.org/drawingml/2006/main">
+                  <a:graphicData uri="http://schemas.microsoft.com/office/word/2010/wordprocessingInk">
+                    <w14:contentPart bwMode="auto" r:id="rId11">
+                      <w14:nvContentPartPr>
+                        <w14:cNvContentPartPr/>
+                      </w14:nvContentPartPr>
+                      <w14:xfrm>
+                        <a:off x="0" y="0"/>
+                        <a:ext cx="3166080" cy="934740"/>
+                      </w14:xfrm>
+                    </w14:contentPart>
+                  </a:graphicData>
+                </a:graphic>
+              </wp:anchor>
+            </w:drawing>
+          </mc:Choice>
+          <mc:Fallback>
+            <w:pict>
+              <v:shape w14:anchorId="6C097C24" id="Ink 8" o:spid="_x0000_s1026" type="#_x0000_t75" style="position:absolute;margin-left:112.4pt;margin-top:-29.5pt;width:250.75pt;height:75pt;z-index:251667456;visibility:visible;mso-wrap-style:square;mso-wrap-distance-left:9pt;mso-wrap-distance-top:0;mso-wrap-distance-right:9pt;mso-wrap-distance-bottom:0;mso-position-horizontal:absolute;mso-position-horizontal-relative:text;mso-position-vertical:absolute;mso-position-vertical-relative:text" o:gfxdata="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">
+                <v:imagedata r:id="rId12" o:title=""/>
+              </v:shape>
+            </w:pict>
+          </mc:Fallback>
+        </mc:AlternateContent>
+      </w:r>
       <w:r>
         <w:rPr>
           <w:rFonts w:ascii="TimesNewRomanPS-BoldMT" w:eastAsia="Times New Roman" w:hAnsi="TimesNewRomanPS-BoldMT" w:cs="TimesNewRomanPS-BoldMT"/>
@@ -525,7 +648,7 @@
               </wp:anchor>
             </w:drawing>
           </mc:Choice>
-          <mc:Fallback xmlns:w16cid="http://schemas.microsoft.com/office/word/2016/wordml/cid" xmlns:am3d="http://schemas.microsoft.com/office/drawing/2017/model3d" xmlns:aink="http://schemas.microsoft.com/office/drawing/2016/ink" xmlns:cx8="http://schemas.microsoft.com/office/drawing/2016/5/14/chartex" xmlns:cx7="http://schemas.microsoft.com/office/drawing/2016/5/13/chartex" xmlns:cx6="http://schemas.microsoft.com/office/drawing/2016/5/12/chartex" xmlns:cx5="http://schemas.microsoft.com/office/drawing/2016/5/11/chartex" xmlns:cx4="http://schemas.microsoft.com/office/drawing/2016/5/10/chartex" xmlns:cx3="http://schemas.microsoft.com/office/drawing/2016/5/9/chartex" xmlns:cx2="http://schemas.microsoft.com/office/drawing/2015/10/21/chartex" xmlns:mv="urn:schemas-microsoft-com:mac:vml" xmlns:mo="http://schemas.microsoft.com/office/mac/office/2008/main">
+          <mc:Fallback xmlns:mo="http://schemas.microsoft.com/office/mac/office/2008/main" xmlns:mv="urn:schemas-microsoft-com:mac:vml">
             <w:pict>
               <v:shapetype w14:anchorId="260ED3BC" id="_x0000_t32" coordsize="21600,21600" o:spt="32" o:oned="t" path="m0,0l21600,21600e" filled="f">
                 <v:path arrowok="t" fillok="f" o:connecttype="none"/>
@@ -544,7 +667,47 @@
           <w:sz w:val="24"/>
           <w:szCs w:val="24"/>
         </w:rPr>
-        <w:t>&lt;Student Electronic or Original Ink Signature&gt;                                                 &lt; Date&gt;</w:t>
+        <w:t>Greg Westmoreland</w:t>
+      </w:r>
+      <w:r>
+        <w:rPr>
+          <w:rFonts w:ascii="TimesNewRomanPS-BoldMT" w:eastAsia="Times New Roman" w:hAnsi="TimesNewRomanPS-BoldMT" w:cs="TimesNewRomanPS-BoldMT"/>
+          <w:bCs/>
+          <w:color w:val="auto"/>
+          <w:sz w:val="24"/>
+          <w:szCs w:val="24"/>
+        </w:rPr>
+        <w:t xml:space="preserve">        </w:t>
+      </w:r>
+      <w:r>
+        <w:rPr>
+          <w:rFonts w:ascii="TimesNewRomanPS-BoldMT" w:eastAsia="Times New Roman" w:hAnsi="TimesNewRomanPS-BoldMT" w:cs="TimesNewRomanPS-BoldMT"/>
+          <w:bCs/>
+          <w:color w:val="auto"/>
+          <w:sz w:val="24"/>
+          <w:szCs w:val="24"/>
+        </w:rPr>
+        <w:t xml:space="preserve">                                            </w:t>
+      </w:r>
+      <w:r>
+        <w:rPr>
+          <w:rFonts w:ascii="TimesNewRomanPS-BoldMT" w:eastAsia="Times New Roman" w:hAnsi="TimesNewRomanPS-BoldMT" w:cs="TimesNewRomanPS-BoldMT"/>
+          <w:bCs/>
+          <w:color w:val="auto"/>
+          <w:sz w:val="24"/>
+          <w:szCs w:val="24"/>
+        </w:rPr>
+        <w:t xml:space="preserve">                                         </w:t>
+      </w:r>
+      <w:r>
+        <w:rPr>
+          <w:rFonts w:ascii="TimesNewRomanPS-BoldMT" w:eastAsia="Times New Roman" w:hAnsi="TimesNewRomanPS-BoldMT" w:cs="TimesNewRomanPS-BoldMT"/>
+          <w:bCs/>
+          <w:color w:val="auto"/>
+          <w:sz w:val="24"/>
+          <w:szCs w:val="24"/>
+        </w:rPr>
+        <w:t xml:space="preserve"> 12-17-2017</w:t>
       </w:r>
     </w:p>
     <w:p>
@@ -1264,17 +1427,8 @@
 </w:document>
 </file>
 
-<file path=word/commentsIds.xml><?xml version="1.0" encoding="utf-8"?>
-<w16cid:commentsIds xmlns:wpc="http://schemas.microsoft.com/office/word/2010/wordprocessingCanvas" xmlns:cx="http://schemas.microsoft.com/office/drawing/2014/chartex" xmlns:cx1="http://schemas.microsoft.com/office/drawing/2015/9/8/chartex" xmlns:cx2="http://schemas.microsoft.com/office/drawing/2015/10/21/chartex" xmlns:cx3="http://schemas.microsoft.com/office/drawing/2016/5/9/chartex" xmlns:cx4="http://schemas.microsoft.com/office/drawing/2016/5/10/chartex" xmlns:cx5="http://schemas.microsoft.com/office/drawing/2016/5/11/chartex" xmlns:cx6="http://schemas.microsoft.com/office/drawing/2016/5/12/chartex" xmlns:cx7="http://schemas.microsoft.com/office/drawing/2016/5/13/chartex" xmlns:cx8="http://schemas.microsoft.com/office/drawing/2016/5/14/chartex" xmlns:mc="http://schemas.openxmlformats.org/markup-compatibility/2006" xmlns:aink="http://schemas.microsoft.com/office/drawing/2016/ink" xmlns:am3d="http://schemas.microsoft.com/office/drawing/2017/model3d" xmlns:o="urn:schemas-microsoft-com:office:office" xmlns:r="http://schemas.openxmlformats.org/officeDocument/2006/relationships" xmlns:m="http://schemas.openxmlformats.org/officeDocument/2006/math" xmlns:v="urn:schemas-microsoft-com:vml" xmlns:wp14="http://schemas.microsoft.com/office/word/2010/wordprocessingDrawing" xmlns:wp="http://schemas.openxmlformats.org/drawingml/2006/wordprocessingDrawing" xmlns:w10="urn:schemas-microsoft-com:office:word" xmlns:w="http://schemas.openxmlformats.org/wordprocessingml/2006/main" xmlns:w14="http://schemas.microsoft.com/office/word/2010/wordml" xmlns:w15="http://schemas.microsoft.com/office/word/2012/wordml" xmlns:w16cid="http://schemas.microsoft.com/office/word/2016/wordml/cid" xmlns:w16se="http://schemas.microsoft.com/office/word/2015/wordml/symex" xmlns:wpg="http://schemas.microsoft.com/office/word/2010/wordprocessingGroup" xmlns:wpi="http://schemas.microsoft.com/office/word/2010/wordprocessingInk" xmlns:wne="http://schemas.microsoft.com/office/word/2006/wordml" xmlns:wps="http://schemas.microsoft.com/office/word/2010/wordprocessingShape" mc:Ignorable="w14 w15 w16se w16cid wp14">
-  <w16cid:commentId w16cid:paraId="1B75E889" w16cid:durableId="1D46AF82"/>
-  <w16cid:commentId w16cid:paraId="17E18BB7" w16cid:durableId="1D46AFB3"/>
-  <w16cid:commentId w16cid:paraId="25EFD249" w16cid:durableId="1D46AF83"/>
-  <w16cid:commentId w16cid:paraId="2CD56A38" w16cid:durableId="1D46AFAC"/>
-</w16cid:commentsIds>
-</file>
-
 <file path=word/numbering.xml><?xml version="1.0" encoding="utf-8"?>
-<w:numbering xmlns:wpc="http://schemas.microsoft.com/office/word/2010/wordprocessingCanvas" xmlns:cx="http://schemas.microsoft.com/office/drawing/2014/chartex" xmlns:cx1="http://schemas.microsoft.com/office/drawing/2015/9/8/chartex" xmlns:mc="http://schemas.openxmlformats.org/markup-compatibility/2006" xmlns:o="urn:schemas-microsoft-com:office:office" xmlns:r="http://schemas.openxmlformats.org/officeDocument/2006/relationships" xmlns:m="http://schemas.openxmlformats.org/officeDocument/2006/math" xmlns:v="urn:schemas-microsoft-com:vml" xmlns:wp14="http://schemas.microsoft.com/office/word/2010/wordprocessingDrawing" xmlns:wp="http://schemas.openxmlformats.org/drawingml/2006/wordprocessingDrawing" xmlns:w10="urn:schemas-microsoft-com:office:word" xmlns:w="http://schemas.openxmlformats.org/wordprocessingml/2006/main" xmlns:w14="http://schemas.microsoft.com/office/word/2010/wordml" xmlns:w15="http://schemas.microsoft.com/office/word/2012/wordml" xmlns:w16se="http://schemas.microsoft.com/office/word/2015/wordml/symex" xmlns:wpg="http://schemas.microsoft.com/office/word/2010/wordprocessingGroup" xmlns:wpi="http://schemas.microsoft.com/office/word/2010/wordprocessingInk" xmlns:wne="http://schemas.microsoft.com/office/word/2006/wordml" xmlns:wps="http://schemas.microsoft.com/office/word/2010/wordprocessingShape" mc:Ignorable="w14 w15 w16se wp14">
+<w:numbering xmlns:wpc="http://schemas.microsoft.com/office/word/2010/wordprocessingCanvas" xmlns:cx="http://schemas.microsoft.com/office/drawing/2014/chartex" xmlns:cx1="http://schemas.microsoft.com/office/drawing/2015/9/8/chartex" xmlns:cx2="http://schemas.microsoft.com/office/drawing/2015/10/21/chartex" xmlns:cx3="http://schemas.microsoft.com/office/drawing/2016/5/9/chartex" xmlns:cx4="http://schemas.microsoft.com/office/drawing/2016/5/10/chartex" xmlns:cx5="http://schemas.microsoft.com/office/drawing/2016/5/11/chartex" xmlns:cx6="http://schemas.microsoft.com/office/drawing/2016/5/12/chartex" xmlns:cx7="http://schemas.microsoft.com/office/drawing/2016/5/13/chartex" xmlns:cx8="http://schemas.microsoft.com/office/drawing/2016/5/14/chartex" xmlns:mc="http://schemas.openxmlformats.org/markup-compatibility/2006" xmlns:aink="http://schemas.microsoft.com/office/drawing/2016/ink" xmlns:am3d="http://schemas.microsoft.com/office/drawing/2017/model3d" xmlns:o="urn:schemas-microsoft-com:office:office" xmlns:r="http://schemas.openxmlformats.org/officeDocument/2006/relationships" xmlns:m="http://schemas.openxmlformats.org/officeDocument/2006/math" xmlns:v="urn:schemas-microsoft-com:vml" xmlns:wp14="http://schemas.microsoft.com/office/word/2010/wordprocessingDrawing" xmlns:wp="http://schemas.openxmlformats.org/drawingml/2006/wordprocessingDrawing" xmlns:w10="urn:schemas-microsoft-com:office:word" xmlns:w="http://schemas.openxmlformats.org/wordprocessingml/2006/main" xmlns:w14="http://schemas.microsoft.com/office/word/2010/wordml" xmlns:w15="http://schemas.microsoft.com/office/word/2012/wordml" xmlns:w16cex="http://schemas.microsoft.com/office/word/2018/wordml/cex" xmlns:w16cid="http://schemas.microsoft.com/office/word/2016/wordml/cid" xmlns:w16="http://schemas.microsoft.com/office/word/2018/wordml" xmlns:w16sdtdh="http://schemas.microsoft.com/office/word/2020/wordml/sdtdatahash" xmlns:w16se="http://schemas.microsoft.com/office/word/2015/wordml/symex" xmlns:wpg="http://schemas.microsoft.com/office/word/2010/wordprocessingGroup" xmlns:wpi="http://schemas.microsoft.com/office/word/2010/wordprocessingInk" xmlns:wne="http://schemas.microsoft.com/office/word/2006/wordml" xmlns:wps="http://schemas.microsoft.com/office/word/2010/wordprocessingShape" mc:Ignorable="w14 w15 w16se w16cid w16 w16cex w16sdtdh wp14">
   <w:abstractNum w:abstractNumId="0" w15:restartNumberingAfterBreak="0">
     <w:nsid w:val="1BA078E8"/>
     <w:multiLevelType w:val="hybridMultilevel"/>
@@ -2070,7 +2224,7 @@
 </file>
 
 <file path=word/styles.xml><?xml version="1.0" encoding="utf-8"?>
-<w:styles xmlns:mc="http://schemas.openxmlformats.org/markup-compatibility/2006" xmlns:r="http://schemas.openxmlformats.org/officeDocument/2006/relationships" xmlns:w="http://schemas.openxmlformats.org/wordprocessingml/2006/main" xmlns:w14="http://schemas.microsoft.com/office/word/2010/wordml" xmlns:w15="http://schemas.microsoft.com/office/word/2012/wordml" xmlns:w16se="http://schemas.microsoft.com/office/word/2015/wordml/symex" mc:Ignorable="w14 w15 w16se">
+<w:styles xmlns:mc="http://schemas.openxmlformats.org/markup-compatibility/2006" xmlns:r="http://schemas.openxmlformats.org/officeDocument/2006/relationships" xmlns:w="http://schemas.openxmlformats.org/wordprocessingml/2006/main" xmlns:w14="http://schemas.microsoft.com/office/word/2010/wordml" xmlns:w15="http://schemas.microsoft.com/office/word/2012/wordml" xmlns:w16cex="http://schemas.microsoft.com/office/word/2018/wordml/cex" xmlns:w16cid="http://schemas.microsoft.com/office/word/2016/wordml/cid" xmlns:w16="http://schemas.microsoft.com/office/word/2018/wordml" xmlns:w16sdtdh="http://schemas.microsoft.com/office/word/2020/wordml/sdtdatahash" xmlns:w16se="http://schemas.microsoft.com/office/word/2015/wordml/symex" mc:Ignorable="w14 w15 w16se w16cid w16 w16cex w16sdtdh">
   <w:docDefaults>
     <w:rPrDefault>
       <w:rPr>
@@ -2086,7 +2240,7 @@
       </w:pPr>
     </w:pPrDefault>
   </w:docDefaults>
-  <w:latentStyles w:defLockedState="0" w:defUIPriority="99" w:defSemiHidden="0" w:defUnhideWhenUsed="0" w:defQFormat="0" w:count="371">
+  <w:latentStyles w:defLockedState="0" w:defUIPriority="99" w:defSemiHidden="0" w:defUnhideWhenUsed="0" w:defQFormat="0" w:count="376">
     <w:lsdException w:name="Normal" w:uiPriority="0" w:qFormat="1"/>
     <w:lsdException w:name="heading 1" w:uiPriority="9" w:qFormat="1"/>
     <w:lsdException w:name="heading 2" w:semiHidden="1" w:uiPriority="9" w:unhideWhenUsed="1" w:qFormat="1"/>
@@ -2192,7 +2346,6 @@
     <w:lsdException w:name="HTML Sample" w:semiHidden="1" w:unhideWhenUsed="1"/>
     <w:lsdException w:name="HTML Typewriter" w:semiHidden="1" w:unhideWhenUsed="1"/>
     <w:lsdException w:name="HTML Variable" w:semiHidden="1" w:unhideWhenUsed="1"/>
-    <w:lsdException w:name="Normal Table" w:semiHidden="1" w:unhideWhenUsed="1"/>
     <w:lsdException w:name="annotation subject" w:semiHidden="1" w:unhideWhenUsed="1"/>
     <w:lsdException w:name="No List" w:semiHidden="1" w:unhideWhenUsed="1"/>
     <w:lsdException w:name="Outline List 1" w:semiHidden="1" w:unhideWhenUsed="1"/>
@@ -2235,11 +2388,8 @@
     <w:lsdException w:name="Table Contemporary" w:semiHidden="1" w:unhideWhenUsed="1"/>
     <w:lsdException w:name="Table Elegant" w:semiHidden="1" w:unhideWhenUsed="1"/>
     <w:lsdException w:name="Table Professional" w:semiHidden="1" w:unhideWhenUsed="1"/>
-    <w:lsdException w:name="Table Subtle 1" w:semiHidden="1" w:unhideWhenUsed="1"/>
     <w:lsdException w:name="Table Subtle 2" w:semiHidden="1" w:unhideWhenUsed="1"/>
     <w:lsdException w:name="Table Web 1" w:semiHidden="1" w:unhideWhenUsed="1"/>
-    <w:lsdException w:name="Table Web 2" w:semiHidden="1" w:unhideWhenUsed="1"/>
-    <w:lsdException w:name="Table Web 3" w:semiHidden="1" w:unhideWhenUsed="1"/>
     <w:lsdException w:name="Balloon Text" w:semiHidden="1" w:unhideWhenUsed="1"/>
     <w:lsdException w:name="Table Grid" w:uiPriority="39"/>
     <w:lsdException w:name="Table Theme" w:semiHidden="1" w:unhideWhenUsed="1"/>
@@ -2458,6 +2608,11 @@
     <w:lsdException w:name="List Table 5 Dark Accent 6" w:uiPriority="50"/>
     <w:lsdException w:name="List Table 6 Colorful Accent 6" w:uiPriority="51"/>
     <w:lsdException w:name="List Table 7 Colorful Accent 6" w:uiPriority="52"/>
+    <w:lsdException w:name="Mention" w:semiHidden="1" w:unhideWhenUsed="1"/>
+    <w:lsdException w:name="Smart Hyperlink" w:semiHidden="1" w:unhideWhenUsed="1"/>
+    <w:lsdException w:name="Hashtag" w:semiHidden="1" w:unhideWhenUsed="1"/>
+    <w:lsdException w:name="Unresolved Mention" w:semiHidden="1" w:unhideWhenUsed="1"/>
+    <w:lsdException w:name="Smart Link" w:semiHidden="1" w:unhideWhenUsed="1"/>
   </w:latentStyles>
   <w:style w:type="paragraph" w:default="1" w:styleId="Normal">
     <w:name w:val="Normal"/>
@@ -2677,6 +2832,67 @@
     </w:rPr>
   </w:style>
 </w:styles>
+</file>
+
+<file path=word/ink/ink1.xml><?xml version="1.0" encoding="utf-8"?>
+<inkml:ink xmlns:inkml="http://www.w3.org/2003/InkML">
+  <inkml:definitions>
+    <inkml:context xml:id="ctx0">
+      <inkml:inkSource xml:id="inkSrc0">
+        <inkml:traceFormat>
+          <inkml:channel name="X" type="integer" min="-2.14748E9" max="2.14748E9" units="cm"/>
+          <inkml:channel name="Y" type="integer" min="-2.14748E9" max="2.14748E9" units="cm"/>
+          <inkml:channel name="F" type="integer" max="32767" units="dev"/>
+        </inkml:traceFormat>
+        <inkml:channelProperties>
+          <inkml:channelProperty channel="X" name="resolution" value="1000" units="1/cm"/>
+          <inkml:channelProperty channel="Y" name="resolution" value="1000" units="1/cm"/>
+          <inkml:channelProperty channel="F" name="resolution" value="0" units="1/dev"/>
+        </inkml:channelProperties>
+      </inkml:inkSource>
+      <inkml:timestamp xml:id="ts0" timeString="2021-12-17T18:56:08.189"/>
+    </inkml:context>
+    <inkml:brush xml:id="br0">
+      <inkml:brushProperty name="width" value="0.05" units="cm"/>
+      <inkml:brushProperty name="height" value="0.05" units="cm"/>
+    </inkml:brush>
+  </inkml:definitions>
+  <inkml:trace contextRef="#ctx0" brushRef="#br0">0 1062 24575,'36'-38'0,"18"-20"0,2-2 0,-1-5 0,-19 19 0,-15 11 0,-9 13 0,-3 7 0,-7 9 0,2 2 0,4-2 0,-2 0 0,2 2 0,-5 2 0,-2 2 0,0 0 0,-3 4 0,-3 21 0,-4 4 0,1 26 0,1-12 0,3-1 0,3-19 0,0-11 0,1-10 0,0-1 0,4-1 0,12 7 0,5 1 0,-2 0 0,-5-1 0,-10-6 0,6-4 0,7-3 0,11-8 0,6-6 0,7-15 0,1-7 0,0-5 0,-13 10 0,-8 11 0,-13 13 0,-4 7 0,-4 3 0,-4-1 0,0 0 0,-3 1 0,2 1 0,0 2 0,-2 3 0,1 9 0,-3 3 0,-1 10 0,2 2 0,-1 8 0,3 4 0,2-1 0,3-9 0,2-10 0,-1-12 0,2-3 0,1-3 0,20 0 0,11 2 0,11 1 0,-7-1 0,-13-7 0,1-13 0,6-17 0,8-13 0,-3 2 0,-12 10 0,-13 16 0,-7 10 0,-2 6 0,5 1 0,6 1 0,0 1 0,-4-1 0,-4 1 0,-6-1 0,3 0 0,-9 6 0,-3 1 0,-8 8 0,-4 5 0,-3 6 0,-1 7 0,4-5 0,8 0 0,7-12 0,4-3 0,1-7 0,4-3 0,6 6 0,-1-5 0,5 4 0,-1-9 0,2-2 0,10-7 0,-1-2 0,-3-5 0,-8-2 0,-7 4 0,-2 2 0,-3 5 0,2 4 0,-2 3 0,2 0 0,-2 8 0,-5 28 0,-9 46 0,4-10 0,-1 8 0,1-10 0,-1 4 0,0 0 0,2-2 0,-1 0 0,0 1 0,-1 4 0,-2 1 0,0-4 0,-5 16 0,-3-3 0,-4-6 0,-2-3 0,-2-9 0,-3-6 0,2-14 0,0-6 0,-23 13 0,13-30 0,18-16 0,10-5 0,9-3 0,14-48 0,9-32 0,6-22 0,-6 22 0,2-8 0,1-5 0,2 2-372,-4 15 0,2-1 1,0-1-1,1 1 1,0 0 371,6-18 0,-1-1 0,2 3 0,2 8 0,6 3 0,2 8 0,4 6-112,-4 14 1,4 5-1,1 2 112,4 2 0,2 1 0,-1 2 0,23-16 0,-3 3 0,-16 13 0,-4 5 0,10-4 0,-33 20 0,-16 11 1825,-3 4-1825,-8 4 368,-1 1-368,-2-4 0,0-8 0,0 5 0,2-3 0</inkml:trace>
+  <inkml:trace contextRef="#ctx0" brushRef="#br0" timeOffset="1736">2194 159 24575,'-44'36'0,"-11"8"0,6-3 0,-3 5 0,7-6 0,3 0 0,0 3 0,4-1 0,-8 25 0,20-12 0,15-6 0,6-7 0,3-6 0,2-11 0,3 2 0,5 4 0,4 11 0,5 6 0,-3-3 0,-3-17 0,3-15 0,7-21 0,23-18 0,17-23 0,-20 11 0,0-5 0,-1-9 0,-1-5 0,8-16 0,-2-2 0,-8 9 0,-3 3-3392,-6 8 0,-4 6 3392,5-4 0,-25 43 0,-8 24 0,-21 53 0,5-1 0,-2 9 0,-4 15 0,2 2 0,3 4 0,5-4 0,5-25 0,4-9 0,9 1 6784,2-40-6784,1-17 0,8-8 0,31-15 0,32-23 0,-28 14 0,2-2 0,7-6 0,-2-2 0,-10 5 0,-1-2 0,9-9 0,-1-6 0,-3-9 0,-2-5 0,1-7 0,-3-2 0,-9 5 0,-6 3 0,1-26 0,-24 54 0,-9 27 0,1 11 0,-2 1 0,0 0 0,1 0 0,1 0 0</inkml:trace>
+  <inkml:trace contextRef="#ctx0" brushRef="#br0" timeOffset="9119">2706 936 24575,'23'-2'0,"5"-2"0,8 0 0,1-2 0,-8 3 0,-11 0 0,-7-3 0,7-10 0,2-9 0,7-8 0,-11 2 0,-4 0 0,-9 8 0,-12-5 0,-5 4 0,1 5 0,3 7 0,8 11 0,-5 24 0,-8 14 0,-2 20 0,-1 21 0,12-23 0,5-9 0,7-29 0,9-18 0,21-11 0,51-28 0,-31 13 0,2-1 0,3-3 0,-3 1 0,30-17 0,-49 27 0,-26 13 0,-8 13 0,-4 2 0,-1 11 0,-12 14 0,-15 34 0,1-4 0,0-4 0,14-31 0,10-30 0,0-5 0,2 2 0,-1-2 0,2 6 0,1 0 0,13-8 0,9-4 0,14-8 0,5 0 0,17-14 0,8-22 0,-22 4 0,0-8 0,-6-1 0,-3-2 0,-7-2 0,-5 2 0,2-23 0,-26 50 0,-1 22 0,0 18 0,-6 23 0,-10 37 0,2-8 0,-4 9 0,-5 20 0,-2 6 0,6-23 0,1 1 0,0-1 0,-6 21 0,3-7 0,4-18 0,4-10 0,5-7 0,7-38 0,3-10 0,5-7 0,11-13 0,12-18 0,17-20 0,-16 21 0,2 0 0,0-1 0,1 0 0,34-32 0,-13 20 0,-14 18 0,-16 17 0,-11 7 0,-8 12 0,-4 7 0,0 36 0,-1 15 0,0 17 0,-1-21 0,0-25 0,2-29 0,5-14 0,21-26 0,18-21 0,11-5 0,-8 14 0,-16 24 0,-20 20 0,-7 3 0,-4 3 0,-2 2 0,0 8 0,1 20 0,-4 16 0,0 16 0,-2-7 0,2-21 0,3-19 0,3-15 0,16-13 0,17-7 0,24-21 0,-18 12 0,2-2 0,-1-2 0,-1 1 0,28-30 0,-27 25 0,-29 20 0,-13 15 0,-1 1 0,-4 5 0,-1 0 0,-7 14 0,-1 6 0,-6 21 0,6 12 0,3 14 0,8-19 0,3-15 0,5-26 0,3-13 0,10-3 0,5-5 0,5-12 0,0-7 0,-2 0 0,-4-1 0,-7 10 0,-7 2 0,-7 3 0,-2 4 0,-2 6 0,2 2 0,2 0 0,6-3 0,12-10 0,17-5 0,14 1 0,-3 2 0,-13 12 0,-17 2 0,-16 3 0,-2 2 0,-4 16 0,-1 22 0,-5 22 0,3 3 0,1-16 0,3-24 0,1-15 0,1-3 0,1 5 0,2 6 0,2-2 0,9-1 0,16-6 0,8-1 0,1-1 0,-6-6 0,-3-16 0,4-18 0,18-32 0,-8-5 0,-9-2 0,-20 21 0,-13 15 0,-3 22 0,0 3 0,-5 12 0,-1 0 0,-4 8 0,0 16 0,3 25 0,1 6 0,11 37 0,22-32 0,21 5 0,9-40 0,3-24 0,-3-25 0,10-32 0,-14 14 0,3-4 0,-9 2 0,0 0 0,3 3 0,-4 1 0,4-19 0,-27 8 0,-16 4 0,-7-6 0,-6-16 0,-9-3 0,-20-19 0,-6 2-3392,12 16 0,-2 8 3392,-5 14 0,3 11 0,15 19 0,19 21 0,-2 2 0,-4 6 0,0 12 0,-11 23 6784,3 21-6784,5-15 0,1 5 0,3 7 0,2 2 0,-1 7 0,3 1 0,5-6 0,2-3 0,1 36 0,7-28 0,-6-14 0,1-6 0,-1-13 0,-1-9 0,3-16 0,1 1 0,0-4 0,4 0 0,2-3 0,9-5 0,7-3 0,1-1 0,0-3 0,5-8 0,4-3 0,21-11 0,3 10 0,-3 1 0,-12 9 0,-22 6 0,-15 1 0,-13 3 0,-9 6 0,-5 6 0,-5 5 0,-6 5 0,-2 0 0,-2 2 0,-1 0 0,9-4 0,5 0 0,10-8 0,2 1 0,3-8 0,3-3 0,3-5 0,9-10 0,7-15 0,15-19 0,6-10 0,-11 13 0,-11 15 0,-17 22 0,-2 4 0,2-1 0,2-1 0,3-1 0,-4 3 0,0 0 0,-2 11 0,0 1 0,2 11 0,-1 3 0,-1 0 0,-1-8 0,-1-9 0,5-16 0,13-23 0,21-24 0,0 7 0,0 0 0,-21 33 0,-11 10 0,-4 10 0,8 16 0,3 13 0,2 0 0,-8-3 0,-8-14 0,-4-5 0,1-2 0,1-4 0,3-6 0,0-4 0,9-11 0,11-14 0,5-1 0,-1 3-6784,-1 14 6784,-4 10 0,1 2 0,27 10 0,-15 6 0,4-2 0,-21-1 0,-16-11 0,-3 0 0,0-1 6784,-8 5-6784,-9 8 0,-9 9 0,0 6 0,7-4 0,10-7 0,8-10 0,4-5 0,5 0 0,12-2 0,13-10 0,18-17 0,22-37 0,-33 15 0,-1-4 0,-1 3 0,-3-1 0,-2-3 0,-5 3 0,5-10 0,-10 2 0,-9-2 0,-7-21 0,-6-12 0,-5 14 0,-5 19 0,-12 26 0,-2 14 0,4 8 0,3 11 0,7 16 0,-20 22 0,-21 38 0,26-27 0,8 8 0,14 9 0,10 8 0,10 0-402,14 9 1,12 1-1,3-1 402,4 5 0,3-1 0,1-4 0,-3-15 0,2-3 0,-4-9 0,4-1 0,-4-10 0,7-5 0,13 4 0,-4-10 0,-4-3 0,-22-15 1205,-12-3-1205,-3-3 0,-11-3 0,6-1 0,-10-3 0,-2-1 0,-1 0 0,-8-1 0,-1-3 0,-7-6 0,-1 0 0,2 0 0,3 6 0</inkml:trace>
+  <inkml:trace contextRef="#ctx0" brushRef="#br0" timeOffset="10382">3414 586 24575,'13'-2'0,"27"-3"0,55 2 0,-14-2 0,12-1 0,-19 4 0,8 2 0,3-1 0,0 1-628,0 0 0,1 0 1,2 0-1,0 0 628,11 1 0,4-1 0,-3 1 0,-10 0 0,-13 1 0,-8 1 0,-5-1 299,15-1 0,-27 0-299,-49-1 0,-3 1 0,-1-1 0</inkml:trace>
+</inkml:ink>
+</file>
+
+<file path=word/ink/ink2.xml><?xml version="1.0" encoding="utf-8"?>
+<inkml:ink xmlns:inkml="http://www.w3.org/2003/InkML">
+  <inkml:definitions>
+    <inkml:context xml:id="ctx0">
+      <inkml:inkSource xml:id="inkSrc0">
+        <inkml:traceFormat>
+          <inkml:channel name="X" type="integer" min="-2.14748E9" max="2.14748E9" units="cm"/>
+          <inkml:channel name="Y" type="integer" min="-2.14748E9" max="2.14748E9" units="cm"/>
+          <inkml:channel name="F" type="integer" max="32767" units="dev"/>
+        </inkml:traceFormat>
+        <inkml:channelProperties>
+          <inkml:channelProperty channel="X" name="resolution" value="1000" units="1/cm"/>
+          <inkml:channelProperty channel="Y" name="resolution" value="1000" units="1/cm"/>
+          <inkml:channelProperty channel="F" name="resolution" value="0" units="1/dev"/>
+        </inkml:channelProperties>
+      </inkml:inkSource>
+      <inkml:timestamp xml:id="ts0" timeString="2021-12-17T18:56:04.776"/>
+    </inkml:context>
+    <inkml:brush xml:id="br0">
+      <inkml:brushProperty name="width" value="0.05" units="cm"/>
+      <inkml:brushProperty name="height" value="0.05" units="cm"/>
+    </inkml:brush>
+  </inkml:definitions>
+  <inkml:trace contextRef="#ctx0" brushRef="#br0">0 1251 24575,'76'-46'0,"0"0"0,0 0 0,-5 0 0,-1 0 0,-16 5 0,-4-13 0,8-23 0,-6 1 0,-4-7 0,-18 19 0,-5-10 0,-11 9 0,5-16 0,-5-10 0,-4 16 0,-8 6 0,-3 29 0,0 16 0,0 14 0,1 7 0,-1 2 0,-1 0 0,-18 1 0,-4 3 0,-12 5 0,6 2 0,9 5 0,6 2 0,2 9 0,5-6 0,2-1 0,6-12 0,2-5 0,25 14 0,10 7 0,20 9 0,2-8 0,1-14 0,-6-12 0,18-17 0,-9-10 0,10-11 0,-4-10 0,-7 2 0,2-3 0,-14 10 0,-11 12 0,-18 14 0,-16 19 0,-20 44 0,-1-5 0,-4 8 0,-2 7 0,-4 6 0,0 2-252,-3 5 1,-2 1 0,0 1 251,-1 7 0,-1 2 0,2-4 0,3-10 0,1-4 0,1-3 0,-4 11 0,1-7 0,4-15 0,1-7 0,-10 6 0,11-19 0,11-19 0,-4 3 754,-6 7-754,-12 11 0,-14 17 0,-19 17 0,-4 1 0,15-14 0,24-24 0,29-36 0,19-51 0,5-22 0,-7 27 0,1-1 0,0 3 0,-1 0 0,0 3 0,0 0 0,3-6 0,1-1 0,-1 2 0,-1 0 0,1-7 0,-6 0 0,-9 4 0,-7 1 0,-9-3 0,-3 3 0,-16-26 0,-1 28 0,6 38 0,-37 11 0,-28-1 0,37 3 0,1 1 0,-21 3 0,36-1 0,31 3 0,7 8 0,-3 15 0,-1 19 0,0 5 0,5 6 0,16-1 0,31 9 0,17-3 0,-2-18 0,10-2 0,6 0 0,5-3 0,-19-8 0,1-1 0,-1-2 0,20 8 0,-5-5 0,-19-8 0,-7-6 0,-6-3 0,-26-11 0,-17-4 0,1-2 0,2 0 0,2-2 0,-3 2 0,-4 1 0,0 3 0,-2 2 0</inkml:trace>
+  <inkml:trace contextRef="#ctx0" brushRef="#br0" timeOffset="3413">1062 1278 24575,'36'-38'0,"18"-20"0,2-2 0,-1-5 0,-19 19 0,-15 11 0,-9 13 0,-3 7 0,-7 9 0,2 2 0,4-2 0,-2 0 0,2 2 0,-5 2 0,-2 2 0,0 0 0,-3 4 0,-3 21 0,-4 4 0,1 26 0,1-12 0,3-1 0,3-19 0,0-11 0,1-10 0,0-1 0,4-1 0,12 7 0,5 1 0,-2 0 0,-5-1 0,-10-6 0,6-4 0,7-3 0,11-8 0,6-6 0,7-15 0,1-7 0,0-5 0,-13 10 0,-8 11 0,-13 13 0,-4 7 0,-4 3 0,-4-1 0,0 0 0,-3 1 0,2 1 0,0 2 0,-2 3 0,1 9 0,-3 3 0,-1 10 0,2 2 0,-1 8 0,3 4 0,2-1 0,3-9 0,2-10 0,-1-12 0,2-3 0,1-3 0,20 0 0,11 2 0,11 1 0,-7-1 0,-13-7 0,1-13 0,6-17 0,8-13 0,-3 2 0,-12 10 0,-13 16 0,-7 10 0,-2 6 0,5 1 0,6 1 0,0 1 0,-4-1 0,-4 1 0,-6-1 0,3 0 0,-9 6 0,-3 1 0,-8 8 0,-4 5 0,-3 6 0,-1 7 0,4-5 0,8 0 0,7-12 0,4-3 0,1-7 0,4-3 0,6 6 0,-1-5 0,5 4 0,-1-9 0,2-2 0,10-7 0,-1-2 0,-3-5 0,-8-2 0,-7 4 0,-2 2 0,-3 5 0,2 4 0,-2 3 0,2 0 0,-2 8 0,-5 28 0,-9 46 0,4-10 0,-1 8 0,1-10 0,-1 4 0,0 0 0,2-2 0,-1 0 0,0 1 0,-1 4 0,-2 1 0,0-4 0,-5 16 0,-3-3 0,-4-6 0,-2-3 0,-2-9 0,-3-6 0,2-14 0,0-6 0,-23 13 0,13-30 0,18-16 0,10-5 0,9-3 0,14-48 0,9-32 0,6-22 0,-6 22 0,2-8 0,1-5 0,2 2-372,-4 15 0,2-1 1,0-1-1,1 1 1,0 0 371,6-18 0,-1-1 0,2 3 0,2 8 0,6 3 0,2 8 0,4 6-112,-4 14 1,4 5-1,1 2 112,4 2 0,2 1 0,-1 2 0,23-16 0,-3 3 0,-16 13 0,-4 5 0,10-4 0,-33 20 0,-16 11 1825,-3 4-1825,-8 4 368,-1 1-368,-2-4 0,0-8 0,0 5 0,2-3 0</inkml:trace>
+  <inkml:trace contextRef="#ctx0" brushRef="#br0" timeOffset="5149">3256 374 24575,'-44'36'0,"-11"8"0,6-3 0,-3 5 0,7-6 0,3 0 0,0 3 0,4-1 0,-8 25 0,20-12 0,15-6 0,6-7 0,3-6 0,2-11 0,3 2 0,5 4 0,4 11 0,5 6 0,-3-3 0,-3-17 0,3-15 0,7-21 0,23-18 0,17-23 0,-20 11 0,0-5 0,-1-9 0,-1-5 0,8-16 0,-2-2 0,-8 9 0,-3 3-3392,-6 8 0,-4 6 3392,5-4 0,-25 43 0,-8 24 0,-21 53 0,5-1 0,-2 9 0,-4 15 0,2 2 0,3 4 0,5-4 0,5-25 0,4-9 0,9 1 6784,2-40-6784,1-17 0,8-8 0,31-15 0,32-23 0,-28 14 0,2-2 0,7-6 0,-2-2 0,-10 5 0,-1-2 0,9-9 0,-1-6 0,-3-9 0,-2-5 0,1-7 0,-3-2 0,-9 5 0,-6 3 0,1-26 0,-24 54 0,-9 27 0,1 11 0,-2 1 0,0 0 0,1 0 0,1 0 0</inkml:trace>
+  <inkml:trace contextRef="#ctx0" brushRef="#br0" timeOffset="12532">3768 1151 24575,'23'-2'0,"5"-2"0,8 0 0,1-2 0,-8 3 0,-11 0 0,-7-3 0,7-10 0,2-9 0,7-8 0,-11 2 0,-4 0 0,-9 8 0,-12-5 0,-5 4 0,1 5 0,3 7 0,8 11 0,-5 24 0,-8 14 0,-2 20 0,-1 21 0,12-23 0,5-9 0,7-29 0,9-18 0,21-11 0,51-28 0,-31 13 0,2-1 0,3-3 0,-3 1 0,30-17 0,-49 27 0,-26 13 0,-8 13 0,-4 2 0,-1 11 0,-12 14 0,-15 34 0,1-4 0,0-4 0,14-31 0,10-30 0,0-5 0,2 2 0,-1-2 0,2 6 0,1 0 0,13-8 0,9-4 0,14-8 0,5 0 0,17-14 0,8-22 0,-22 4 0,0-8 0,-6-1 0,-3-2 0,-7-2 0,-5 2 0,2-23 0,-26 50 0,-1 22 0,0 18 0,-6 23 0,-10 37 0,2-8 0,-4 9 0,-5 20 0,-2 6 0,6-23 0,1 1 0,0-1 0,-6 21 0,3-7 0,4-18 0,4-10 0,5-7 0,7-38 0,3-10 0,5-7 0,11-13 0,12-18 0,17-20 0,-16 21 0,2 0 0,0-1 0,1 0 0,34-32 0,-13 20 0,-14 18 0,-16 17 0,-11 7 0,-8 12 0,-4 7 0,0 36 0,-1 15 0,0 17 0,-1-21 0,0-25 0,2-29 0,5-14 0,21-26 0,18-21 0,11-5 0,-8 14 0,-16 24 0,-20 20 0,-7 3 0,-4 3 0,-2 2 0,0 8 0,1 20 0,-4 16 0,0 16 0,-2-7 0,2-21 0,3-19 0,3-15 0,16-13 0,17-7 0,24-21 0,-18 12 0,2-2 0,-1-2 0,-1 1 0,28-30 0,-27 25 0,-29 20 0,-13 15 0,-1 1 0,-4 5 0,-1 0 0,-7 14 0,-1 6 0,-6 21 0,6 12 0,3 14 0,8-19 0,3-15 0,5-26 0,3-13 0,10-3 0,5-5 0,5-12 0,0-7 0,-2 0 0,-4-1 0,-7 10 0,-7 2 0,-7 3 0,-2 4 0,-2 6 0,2 2 0,2 0 0,6-3 0,12-10 0,17-5 0,14 1 0,-3 2 0,-13 12 0,-17 2 0,-16 3 0,-2 2 0,-4 16 0,-1 22 0,-5 22 0,3 3 0,1-16 0,3-24 0,1-15 0,1-3 0,1 5 0,2 6 0,2-2 0,9-1 0,16-6 0,8-1 0,1-1 0,-6-6 0,-3-16 0,4-18 0,18-32 0,-8-5 0,-9-2 0,-20 21 0,-13 15 0,-3 22 0,0 3 0,-5 12 0,-1 0 0,-4 8 0,0 16 0,3 25 0,1 6 0,11 37 0,22-32 0,21 5 0,9-40 0,3-24 0,-3-25 0,10-32 0,-14 14 0,3-4 0,-9 2 0,0 0 0,3 3 0,-4 1 0,4-19 0,-27 8 0,-16 4 0,-7-6 0,-6-16 0,-9-3 0,-20-19 0,-6 2-3392,12 16 0,-2 8 3392,-5 14 0,3 11 0,15 19 0,19 21 0,-2 2 0,-4 6 0,0 12 0,-11 23 6784,3 21-6784,5-15 0,1 5 0,3 7 0,2 2 0,-1 7 0,3 1 0,5-6 0,2-3 0,1 36 0,7-28 0,-6-14 0,1-6 0,-1-13 0,-1-9 0,3-16 0,1 1 0,0-4 0,4 0 0,2-3 0,9-5 0,7-3 0,1-1 0,0-3 0,5-8 0,4-3 0,21-11 0,3 10 0,-3 1 0,-12 9 0,-22 6 0,-15 1 0,-13 3 0,-9 6 0,-5 6 0,-5 5 0,-6 5 0,-2 0 0,-2 2 0,-1 0 0,9-4 0,5 0 0,10-8 0,2 1 0,3-8 0,3-3 0,3-5 0,9-10 0,7-15 0,15-19 0,6-10 0,-11 13 0,-11 15 0,-17 22 0,-2 4 0,2-1 0,2-1 0,3-1 0,-4 3 0,0 0 0,-2 11 0,0 1 0,2 11 0,-1 3 0,-1 0 0,-1-8 0,-1-9 0,5-16 0,13-23 0,21-24 0,0 7 0,0 0 0,-21 33 0,-11 10 0,-4 10 0,8 16 0,3 13 0,2 0 0,-8-3 0,-8-14 0,-4-5 0,1-2 0,1-4 0,3-6 0,0-4 0,9-11 0,11-14 0,5-1 0,-1 3-6784,-1 14 6784,-4 10 0,1 2 0,27 10 0,-15 6 0,4-2 0,-21-1 0,-16-11 0,-3 0 0,0-1 6784,-8 5-6784,-9 8 0,-9 9 0,0 6 0,7-4 0,10-7 0,8-10 0,4-5 0,5 0 0,12-2 0,13-10 0,18-17 0,22-37 0,-33 15 0,-1-4 0,-1 3 0,-3-1 0,-2-3 0,-5 3 0,5-10 0,-10 2 0,-9-2 0,-7-21 0,-6-12 0,-5 14 0,-5 19 0,-12 26 0,-2 14 0,4 8 0,3 11 0,7 16 0,-20 22 0,-21 38 0,26-27 0,8 8 0,14 9 0,10 8 0,10 0-402,14 9 1,12 1-1,3-1 402,4 5 0,3-1 0,1-4 0,-3-15 0,2-3 0,-4-9 0,4-1 0,-4-10 0,7-5 0,13 4 0,-4-10 0,-4-3 0,-22-15 1205,-12-3-1205,-3-3 0,-11-3 0,6-1 0,-10-3 0,-2-1 0,-1 0 0,-8-1 0,-1-3 0,-7-6 0,-1 0 0,2 0 0,3 6 0</inkml:trace>
+  <inkml:trace contextRef="#ctx0" brushRef="#br0" timeOffset="13795">4476 801 24575,'13'-2'0,"27"-3"0,55 2 0,-14-2 0,12-1 0,-19 4 0,8 2 0,3-1 0,0 1-628,0 0 0,1 0 1,2 0-1,0 0 628,11 1 0,4-1 0,-3 1 0,-10 0 0,-13 1 0,-8 1 0,-5-1 299,15-1 0,-27 0-299,-49-1 0,-3 1 0,-1-1 0</inkml:trace>
+</inkml:ink>
 </file>
 
 <file path=word/theme/theme1.xml><?xml version="1.0" encoding="utf-8"?>
@@ -2941,6 +3157,15 @@
 </file>
 
 <file path=customXml/item1.xml><?xml version="1.0" encoding="utf-8"?>
+<?mso-contentType ?>
+<FormTemplates xmlns="http://schemas.microsoft.com/sharepoint/v3/contenttype/forms">
+  <Display>DocumentLibraryForm</Display>
+  <Edit>DocumentLibraryForm</Edit>
+  <New>DocumentLibraryForm</New>
+</FormTemplates>
+</file>
+
+<file path=customXml/item2.xml><?xml version="1.0" encoding="utf-8"?>
 <ct:contentTypeSchema xmlns:ct="http://schemas.microsoft.com/office/2006/metadata/contentType" xmlns:ma="http://schemas.microsoft.com/office/2006/metadata/properties/metaAttributes" ct:_="" ma:_="" ma:contentTypeName="Document" ma:contentTypeID="0x010100C39F2A75005F2D43B30369DAED2CCB1C" ma:contentTypeVersion="40" ma:contentTypeDescription="Create a new document." ma:contentTypeScope="" ma:versionID="67abd11da167d8eab610c259a823e4c7">
   <xsd:schema xmlns:xsd="http://www.w3.org/2001/XMLSchema" xmlns:xs="http://www.w3.org/2001/XMLSchema" xmlns:p="http://schemas.microsoft.com/office/2006/metadata/properties" xmlns:ns1="http://schemas.microsoft.com/sharepoint/v3" xmlns:ns2="0feec74c-ecc7-44c3-9c64-3623cf89ed41" xmlns:ns3="1f707338-ea0f-4fe5-baee-59b996692b22" targetNamespace="http://schemas.microsoft.com/office/2006/metadata/properties" ma:root="true" ma:fieldsID="1d3ab84303ed41503c975572ff37e680" ns1:_="" ns2:_="" ns3:_="">
     <xsd:import namespace="http://schemas.microsoft.com/sharepoint/v3"/>
@@ -3378,16 +3603,11 @@
 </ct:contentTypeSchema>
 </file>
 
-<file path=customXml/item2.xml><?xml version="1.0" encoding="utf-8"?>
-<?mso-contentType ?>
-<FormTemplates xmlns="http://schemas.microsoft.com/sharepoint/v3/contenttype/forms">
-  <Display>DocumentLibraryForm</Display>
-  <Edit>DocumentLibraryForm</Edit>
-  <New>DocumentLibraryForm</New>
-</FormTemplates>
+<file path=customXml/item3.xml><?xml version="1.0" encoding="utf-8"?>
+<b:Sources xmlns:b="http://schemas.openxmlformats.org/officeDocument/2006/bibliography" xmlns="http://schemas.openxmlformats.org/officeDocument/2006/bibliography" SelectedStyle="\APASixthEditionOfficeOnline.xsl" StyleName="APA" Version="6"/>
 </file>
 
-<file path=customXml/item3.xml><?xml version="1.0" encoding="utf-8"?>
+<file path=customXml/item4.xml><?xml version="1.0" encoding="utf-8"?>
 <p:properties xmlns:p="http://schemas.microsoft.com/office/2006/metadata/properties" xmlns:xsi="http://www.w3.org/2001/XMLSchema-instance" xmlns:pc="http://schemas.microsoft.com/office/infopath/2007/PartnerControls">
   <documentManagement>
     <Vendor xmlns="0feec74c-ecc7-44c3-9c64-3623cf89ed41">In-house</Vendor>
@@ -3426,11 +3646,15 @@
 </p:properties>
 </file>
 
-<file path=customXml/item4.xml><?xml version="1.0" encoding="utf-8"?>
-<b:Sources xmlns:b="http://schemas.openxmlformats.org/officeDocument/2006/bibliography" xmlns="http://schemas.openxmlformats.org/officeDocument/2006/bibliography" SelectedStyle="\APASixthEditionOfficeOnline.xsl" StyleName="APA" Version="6"/>
+<file path=customXml/itemProps1.xml><?xml version="1.0" encoding="utf-8"?>
+<ds:datastoreItem xmlns:ds="http://schemas.openxmlformats.org/officeDocument/2006/customXml" ds:itemID="{DD87CAEB-63CA-4A39-AC62-F15C435DC80C}">
+  <ds:schemaRefs>
+    <ds:schemaRef ds:uri="http://schemas.microsoft.com/sharepoint/v3/contenttype/forms"/>
+  </ds:schemaRefs>
+</ds:datastoreItem>
 </file>
 
-<file path=customXml/itemProps1.xml><?xml version="1.0" encoding="utf-8"?>
+<file path=customXml/itemProps2.xml><?xml version="1.0" encoding="utf-8"?>
 <ds:datastoreItem xmlns:ds="http://schemas.openxmlformats.org/officeDocument/2006/customXml" ds:itemID="{639CB28C-6354-4891-80F7-2CB0A5421BCB}">
   <ds:schemaRefs>
     <ds:schemaRef ds:uri="http://schemas.microsoft.com/office/2006/metadata/contentType"/>
@@ -3450,36 +3674,21 @@
 </ds:datastoreItem>
 </file>
 
-<file path=customXml/itemProps2.xml><?xml version="1.0" encoding="utf-8"?>
-<ds:datastoreItem xmlns:ds="http://schemas.openxmlformats.org/officeDocument/2006/customXml" ds:itemID="{DD87CAEB-63CA-4A39-AC62-F15C435DC80C}">
+<file path=customXml/itemProps3.xml><?xml version="1.0" encoding="utf-8"?>
+<ds:datastoreItem xmlns:ds="http://schemas.openxmlformats.org/officeDocument/2006/customXml" ds:itemID="{EFA9A3DC-6537-41C1-B657-673FB05E6242}">
   <ds:schemaRefs>
-    <ds:schemaRef ds:uri="http://schemas.microsoft.com/sharepoint/v3/contenttype/forms"/>
-  </ds:schemaRefs>
-</ds:datastoreItem>
-</file>
-
-<file path=customXml/itemProps3.xml><?xml version="1.0" encoding="utf-8"?>
-<ds:datastoreItem xmlns:ds="http://schemas.openxmlformats.org/officeDocument/2006/customXml" ds:itemID="{7B0717D4-763B-4863-A4A6-F672B5F5BEF7}">
-  <ds:schemaRefs>
-    <ds:schemaRef ds:uri="1f707338-ea0f-4fe5-baee-59b996692b22"/>
-    <ds:schemaRef ds:uri="http://purl.org/dc/elements/1.1/"/>
-    <ds:schemaRef ds:uri="http://schemas.microsoft.com/office/2006/metadata/properties"/>
-    <ds:schemaRef ds:uri="http://schemas.microsoft.com/sharepoint/v3"/>
-    <ds:schemaRef ds:uri="http://purl.org/dc/terms/"/>
-    <ds:schemaRef ds:uri="http://schemas.microsoft.com/office/infopath/2007/PartnerControls"/>
-    <ds:schemaRef ds:uri="http://schemas.microsoft.com/office/2006/documentManagement/types"/>
-    <ds:schemaRef ds:uri="http://schemas.openxmlformats.org/package/2006/metadata/core-properties"/>
-    <ds:schemaRef ds:uri="0feec74c-ecc7-44c3-9c64-3623cf89ed41"/>
-    <ds:schemaRef ds:uri="http://www.w3.org/XML/1998/namespace"/>
-    <ds:schemaRef ds:uri="http://purl.org/dc/dcmitype/"/>
+    <ds:schemaRef ds:uri="http://schemas.openxmlformats.org/officeDocument/2006/bibliography"/>
   </ds:schemaRefs>
 </ds:datastoreItem>
 </file>
 
 <file path=customXml/itemProps4.xml><?xml version="1.0" encoding="utf-8"?>
-<ds:datastoreItem xmlns:ds="http://schemas.openxmlformats.org/officeDocument/2006/customXml" ds:itemID="{EFA9A3DC-6537-41C1-B657-673FB05E6242}">
+<ds:datastoreItem xmlns:ds="http://schemas.openxmlformats.org/officeDocument/2006/customXml" ds:itemID="{7B0717D4-763B-4863-A4A6-F672B5F5BEF7}">
   <ds:schemaRefs>
-    <ds:schemaRef ds:uri="http://schemas.openxmlformats.org/officeDocument/2006/bibliography"/>
+    <ds:schemaRef ds:uri="http://schemas.microsoft.com/office/2006/metadata/properties"/>
+    <ds:schemaRef ds:uri="http://schemas.microsoft.com/office/infopath/2007/PartnerControls"/>
+    <ds:schemaRef ds:uri="0feec74c-ecc7-44c3-9c64-3623cf89ed41"/>
+    <ds:schemaRef ds:uri="http://schemas.microsoft.com/sharepoint/v3"/>
   </ds:schemaRefs>
 </ds:datastoreItem>
 </file>
</xml_diff>